<commit_message>
summary updated with comments recieved from last week
</commit_message>
<xml_diff>
--- a/Enuri/table_summary.docx
+++ b/Enuri/table_summary.docx
@@ -12,25 +12,782 @@
         <w:rPr>
           <w:lang w:val="en-GB"/>
         </w:rPr>
-        <w:t xml:space="preserve">Emotion recognition and annotation is a very important research area as we make use of computer interactions in our daily </w:t>
-      </w:r>
-      <w:r>
-        <w:rPr>
-          <w:lang w:val="en-GB"/>
-        </w:rPr>
-        <w:t>lives,</w:t>
-      </w:r>
-      <w:r>
-        <w:rPr>
-          <w:lang w:val="en-GB"/>
-        </w:rPr>
-        <w:t xml:space="preserve"> and it helps to bridge the gap between humans and computers.</w:t>
-      </w:r>
-      <w:r>
-        <w:rPr>
-          <w:lang w:val="en-GB"/>
-        </w:rPr>
-        <w:t xml:space="preserve"> This will help with the development of artificial intelligence in areas such as education and healthcare.</w:t>
+        <w:t xml:space="preserve">Identifying emotions and having a way to annotate these emotions is a great start to </w:t>
+      </w:r>
+      <w:r>
+        <w:rPr>
+          <w:lang w:val="en-GB"/>
+        </w:rPr>
+        <w:t xml:space="preserve">closing the gap between artificial intelligence and humans. </w:t>
+      </w:r>
+      <w:r>
+        <w:rPr>
+          <w:lang w:val="en-GB"/>
+        </w:rPr>
+        <w:t>Emotion analysis has been a major research topic for the past 3-4 decades therefore t</w:t>
+      </w:r>
+      <w:r>
+        <w:rPr>
+          <w:lang w:val="en-GB"/>
+        </w:rPr>
+        <w:t>here are lots of tools available for emotion identification but tools for annotating these identified emotions are lacking.</w:t>
+      </w:r>
+      <w:r>
+        <w:rPr>
+          <w:lang w:val="en-GB"/>
+        </w:rPr>
+        <w:t xml:space="preserve"> Most existing emotion annotation tools have been designed to help researchers develop emotion databases and machine learning models. </w:t>
+      </w:r>
+      <w:r>
+        <w:rPr>
+          <w:lang w:val="en-GB"/>
+        </w:rPr>
+        <w:t>Therefore,</w:t>
+      </w:r>
+      <w:r>
+        <w:rPr>
+          <w:lang w:val="en-GB"/>
+        </w:rPr>
+        <w:t xml:space="preserve"> not much thought </w:t>
+      </w:r>
+      <w:r>
+        <w:rPr>
+          <w:lang w:val="en-GB"/>
+        </w:rPr>
+        <w:t>has</w:t>
+      </w:r>
+      <w:r>
+        <w:rPr>
+          <w:lang w:val="en-GB"/>
+        </w:rPr>
+        <w:t xml:space="preserve"> been given to the development of these tools as they have been designed as helping tools for other research topics. </w:t>
+      </w:r>
+      <w:r>
+        <w:rPr>
+          <w:lang w:val="en-GB"/>
+        </w:rPr>
+        <w:t xml:space="preserve">Many </w:t>
+      </w:r>
+      <w:commentRangeStart w:id="0"/>
+      <w:r>
+        <w:rPr>
+          <w:lang w:val="en-GB"/>
+        </w:rPr>
+        <w:t xml:space="preserve">annotation tools available require manual annotation </w:t>
+      </w:r>
+      <w:commentRangeEnd w:id="0"/>
+      <w:r>
+        <w:rPr>
+          <w:rStyle w:val="CommentReference"/>
+        </w:rPr>
+        <w:commentReference w:id="0"/>
+      </w:r>
+      <w:r>
+        <w:rPr>
+          <w:lang w:val="en-GB"/>
+        </w:rPr>
+        <w:t xml:space="preserve">of data which bring in the annotator’s personal bias into the annotation and they focus mainly on </w:t>
+      </w:r>
+      <w:r>
+        <w:rPr>
+          <w:lang w:val="en-GB"/>
+        </w:rPr>
+        <w:t>text-based</w:t>
+      </w:r>
+      <w:r>
+        <w:rPr>
+          <w:lang w:val="en-GB"/>
+        </w:rPr>
+        <w:t xml:space="preserve"> emotion whereas our </w:t>
+      </w:r>
+      <w:r>
+        <w:rPr>
+          <w:lang w:val="en-GB"/>
+        </w:rPr>
+        <w:t>focus</w:t>
+      </w:r>
+      <w:r>
+        <w:rPr>
+          <w:lang w:val="en-GB"/>
+        </w:rPr>
+        <w:t xml:space="preserve"> is speech emotion annotation.</w:t>
+      </w:r>
+    </w:p>
+    <w:p>
+      <w:pPr>
+        <w:rPr>
+          <w:lang w:val="en-GB"/>
+        </w:rPr>
+      </w:pPr>
+    </w:p>
+    <w:p>
+      <w:pPr>
+        <w:rPr>
+          <w:lang w:val="en-GB"/>
+        </w:rPr>
+      </w:pPr>
+      <w:r>
+        <w:rPr>
+          <w:lang w:val="en-GB"/>
+        </w:rPr>
+        <w:t xml:space="preserve">Since the beginning of emotion analysis research various psychological models of emotions have been developed. </w:t>
+      </w:r>
+      <w:commentRangeStart w:id="1"/>
+      <w:r>
+        <w:rPr>
+          <w:lang w:val="en-GB"/>
+        </w:rPr>
+        <w:t>The goal of many emotional modals available is the assumption that emotions are normally triggered by external stimuli and events</w:t>
+      </w:r>
+      <w:commentRangeEnd w:id="1"/>
+      <w:r>
+        <w:rPr>
+          <w:rStyle w:val="CommentReference"/>
+        </w:rPr>
+        <w:commentReference w:id="1"/>
+      </w:r>
+      <w:r>
+        <w:rPr>
+          <w:lang w:val="en-GB"/>
+        </w:rPr>
+        <w:t>. To verify theses assumptions relevant detectors are required and after this we need to analyse these gathered signals and annotate them in a readable medium which is an important aspect</w:t>
+      </w:r>
+      <w:r>
+        <w:rPr>
+          <w:lang w:val="en-GB"/>
+        </w:rPr>
+        <w:t xml:space="preserve"> when it comes to the topic of emotion</w:t>
+      </w:r>
+      <w:r>
+        <w:rPr>
+          <w:lang w:val="en-GB"/>
+        </w:rPr>
+        <w:t xml:space="preserve">. </w:t>
+      </w:r>
+      <w:r>
+        <w:rPr>
+          <w:lang w:val="en-GB"/>
+        </w:rPr>
+        <w:t xml:space="preserve">A few emotion models that keep getting used in the field of emotion and HCI are Russell’s model and Ekman’s model. </w:t>
+      </w:r>
+      <w:commentRangeStart w:id="2"/>
+      <w:r>
+        <w:rPr>
+          <w:lang w:val="en-GB"/>
+        </w:rPr>
+        <w:t>These 2 emotion models have 2 different approaches when it comes to emotion categorising</w:t>
+      </w:r>
+      <w:commentRangeEnd w:id="2"/>
+      <w:r>
+        <w:rPr>
+          <w:rStyle w:val="CommentReference"/>
+        </w:rPr>
+        <w:commentReference w:id="2"/>
+      </w:r>
+      <w:r>
+        <w:rPr>
+          <w:lang w:val="en-GB"/>
+        </w:rPr>
+        <w:t xml:space="preserve">.  Ekman uses 6 discrete emotional states and Russell uses a valence – arousal plot to </w:t>
+      </w:r>
+      <w:r>
+        <w:rPr>
+          <w:lang w:val="en-GB"/>
+        </w:rPr>
+        <w:t xml:space="preserve">represent different emotional states. </w:t>
+      </w:r>
+      <w:r>
+        <w:rPr>
+          <w:lang w:val="en-GB"/>
+        </w:rPr>
+        <w:t xml:space="preserve"> </w:t>
+      </w:r>
+    </w:p>
+    <w:p>
+      <w:pPr>
+        <w:rPr>
+          <w:lang w:val="en-GB"/>
+        </w:rPr>
+      </w:pPr>
+      <w:r>
+        <w:rPr>
+          <w:lang w:val="en-GB"/>
+        </w:rPr>
+        <w:t xml:space="preserve">Some emotions are challenging when it comes to putting in a certain category therefore most modern research tend to use the dimensional approach which is </w:t>
+      </w:r>
+      <w:r>
+        <w:rPr>
+          <w:lang w:val="en-GB"/>
+        </w:rPr>
+        <w:t>the ‘</w:t>
+      </w:r>
+      <w:r>
+        <w:rPr>
+          <w:lang w:val="en-GB"/>
+        </w:rPr>
+        <w:t xml:space="preserve">Russell’s model’ over the categorical </w:t>
+      </w:r>
+      <w:r>
+        <w:rPr>
+          <w:lang w:val="en-GB"/>
+        </w:rPr>
+        <w:t>‘</w:t>
+      </w:r>
+      <w:r>
+        <w:rPr>
+          <w:lang w:val="en-GB"/>
+        </w:rPr>
+        <w:t xml:space="preserve">Ekman’s model </w:t>
+      </w:r>
+      <w:r>
+        <w:rPr>
+          <w:lang w:val="en-GB"/>
+        </w:rPr>
+        <w:t>‘</w:t>
+      </w:r>
+      <w:r>
+        <w:rPr>
+          <w:lang w:val="en-GB"/>
+        </w:rPr>
+        <w:t xml:space="preserve">where there are only 6 emotion categories. </w:t>
+      </w:r>
+    </w:p>
+    <w:p>
+      <w:pPr>
+        <w:rPr>
+          <w:lang w:val="en-GB"/>
+        </w:rPr>
+      </w:pPr>
+    </w:p>
+    <w:p>
+      <w:pPr>
+        <w:rPr>
+          <w:lang w:val="en-GB"/>
+        </w:rPr>
+      </w:pPr>
+      <w:r>
+        <w:rPr>
+          <w:lang w:val="en-GB"/>
+        </w:rPr>
+        <w:t xml:space="preserve">Different annotation tools use different bio signals to extract emotions and sometimes some tools </w:t>
+      </w:r>
+      <w:r>
+        <w:rPr>
+          <w:lang w:val="en-GB"/>
+        </w:rPr>
+        <w:t>utilise</w:t>
+      </w:r>
+      <w:r>
+        <w:rPr>
+          <w:lang w:val="en-GB"/>
+        </w:rPr>
+        <w:t xml:space="preserve"> more than one bio signal to </w:t>
+      </w:r>
+      <w:r>
+        <w:rPr>
+          <w:lang w:val="en-GB"/>
+        </w:rPr>
+        <w:t xml:space="preserve">make the analysis process better. Sight, speech, EEG (brain stimuli), facial expressions, </w:t>
+      </w:r>
+      <w:commentRangeStart w:id="3"/>
+      <w:r>
+        <w:rPr>
+          <w:lang w:val="en-GB"/>
+        </w:rPr>
+        <w:t>electrodermal signals, temperature and blood volume pulse</w:t>
+      </w:r>
+      <w:commentRangeEnd w:id="3"/>
+      <w:r>
+        <w:rPr>
+          <w:rStyle w:val="CommentReference"/>
+        </w:rPr>
+        <w:commentReference w:id="3"/>
+      </w:r>
+      <w:r>
+        <w:rPr>
+          <w:lang w:val="en-GB"/>
+        </w:rPr>
+        <w:t xml:space="preserve"> are some main bio signals that gets used often in emotion analysis/annotation tools.</w:t>
+      </w:r>
+    </w:p>
+    <w:p>
+      <w:pPr>
+        <w:rPr>
+          <w:lang w:val="en-GB"/>
+        </w:rPr>
+      </w:pPr>
+    </w:p>
+    <w:p>
+      <w:pPr>
+        <w:rPr>
+          <w:lang w:val="en-GB"/>
+        </w:rPr>
+      </w:pPr>
+      <w:r>
+        <w:rPr>
+          <w:lang w:val="en-GB"/>
+        </w:rPr>
+        <w:t xml:space="preserve">EmotionGUI is a tool that is used to visualise and annotate emotion </w:t>
+      </w:r>
+      <w:r>
+        <w:rPr>
+          <w:lang w:val="en-GB"/>
+        </w:rPr>
+        <w:t xml:space="preserve">invoked by </w:t>
+      </w:r>
+      <w:r>
+        <w:rPr>
+          <w:lang w:val="en-GB"/>
+        </w:rPr>
+        <w:t>speech (</w:t>
+      </w:r>
+      <w:r>
+        <w:rPr>
+          <w:lang w:val="en-GB"/>
+        </w:rPr>
+        <w:t>multi modal) in a 2D environment.</w:t>
+      </w:r>
+      <w:r>
+        <w:rPr>
+          <w:lang w:val="en-GB"/>
+        </w:rPr>
+        <w:t xml:space="preserve"> It is a tool that aid the creation of emotion- annotated databases that help in training deep learning algorithms. The tool uses the Russell’s circumplex valence-arousal model for the annotation of emotion in a real time environment. </w:t>
+      </w:r>
+    </w:p>
+    <w:p>
+      <w:pPr>
+        <w:rPr>
+          <w:lang w:val="en-GB"/>
+        </w:rPr>
+      </w:pPr>
+    </w:p>
+    <w:p>
+      <w:pPr>
+        <w:rPr>
+          <w:lang w:val="en-GB"/>
+        </w:rPr>
+      </w:pPr>
+      <w:commentRangeStart w:id="4"/>
+      <w:r>
+        <w:rPr>
+          <w:lang w:val="en-GB"/>
+        </w:rPr>
+        <w:t>Emotion-prints</w:t>
+      </w:r>
+      <w:r>
+        <w:rPr>
+          <w:lang w:val="en-GB"/>
+        </w:rPr>
+        <w:t xml:space="preserve"> </w:t>
+      </w:r>
+      <w:commentRangeEnd w:id="4"/>
+      <w:r>
+        <w:rPr>
+          <w:rStyle w:val="CommentReference"/>
+        </w:rPr>
+        <w:commentReference w:id="4"/>
+      </w:r>
+      <w:r>
+        <w:rPr>
+          <w:lang w:val="en-GB"/>
+        </w:rPr>
+        <w:t>uses EEG signals to annotate emotions</w:t>
+      </w:r>
+      <w:r>
+        <w:rPr>
+          <w:lang w:val="en-GB"/>
+        </w:rPr>
+        <w:t xml:space="preserve"> in real time</w:t>
+      </w:r>
+      <w:r>
+        <w:rPr>
+          <w:lang w:val="en-GB"/>
+        </w:rPr>
+        <w:t xml:space="preserve"> on a </w:t>
+      </w:r>
+      <w:r>
+        <w:rPr>
+          <w:lang w:val="en-GB"/>
+        </w:rPr>
+        <w:t>Russell’s circumplex valence-arousal</w:t>
+      </w:r>
+      <w:r>
+        <w:rPr>
+          <w:lang w:val="en-GB"/>
+        </w:rPr>
+        <w:t xml:space="preserve"> plot. It was developed to aid the evaluation of touch applications using emotion visualisation.</w:t>
+      </w:r>
+    </w:p>
+    <w:p>
+      <w:pPr>
+        <w:rPr>
+          <w:lang w:val="en-GB"/>
+        </w:rPr>
+      </w:pPr>
+    </w:p>
+    <w:p>
+      <w:pPr>
+        <w:rPr>
+          <w:lang w:val="en-GB"/>
+        </w:rPr>
+      </w:pPr>
+      <w:commentRangeStart w:id="5"/>
+      <w:r>
+        <w:rPr>
+          <w:lang w:val="en-GB"/>
+        </w:rPr>
+        <w:t>DANTE</w:t>
+      </w:r>
+      <w:commentRangeEnd w:id="5"/>
+      <w:r>
+        <w:rPr>
+          <w:rStyle w:val="CommentReference"/>
+        </w:rPr>
+        <w:commentReference w:id="5"/>
+      </w:r>
+      <w:r>
+        <w:rPr>
+          <w:lang w:val="en-GB"/>
+        </w:rPr>
+        <w:t xml:space="preserve"> is a WEB based tool that uses AHMUSE which is a dataset for humour sensing. The focus of this research was the dataset whereas the tool was an aiding tool for this dataset annotation. Tools like FeelTrace, GTrace was tested when developing DANTE but was excluded due to their installation process (having to download the application to the users’ local device). But AFEW-VA and ANNEMO was a tool they considered with their development.</w:t>
+      </w:r>
+      <w:r>
+        <w:rPr>
+          <w:lang w:val="en-GB"/>
+        </w:rPr>
+        <w:t xml:space="preserve"> Drawbacks noticed with the research of these tools </w:t>
+      </w:r>
+      <w:proofErr w:type="gramStart"/>
+      <w:r>
+        <w:rPr>
+          <w:lang w:val="en-GB"/>
+        </w:rPr>
+        <w:t>include :</w:t>
+      </w:r>
+      <w:proofErr w:type="gramEnd"/>
+      <w:r>
+        <w:rPr>
+          <w:lang w:val="en-GB"/>
+        </w:rPr>
+        <w:t xml:space="preserve"> </w:t>
+      </w:r>
+    </w:p>
+    <w:p>
+      <w:pPr>
+        <w:pStyle w:val="ListParagraph"/>
+        <w:numPr>
+          <w:ilvl w:val="0"/>
+          <w:numId w:val="3"/>
+        </w:numPr>
+        <w:rPr>
+          <w:lang w:val="en-GB"/>
+        </w:rPr>
+      </w:pPr>
+      <w:r>
+        <w:rPr>
+          <w:lang w:val="en-GB"/>
+        </w:rPr>
+        <w:t>Frame by frame annotation of video clips on a valence-arousal plot which introduces bias that is a result user concentration (AFEW-VA)</w:t>
+      </w:r>
+    </w:p>
+    <w:p>
+      <w:pPr>
+        <w:pStyle w:val="ListParagraph"/>
+        <w:numPr>
+          <w:ilvl w:val="0"/>
+          <w:numId w:val="3"/>
+        </w:numPr>
+        <w:rPr>
+          <w:lang w:val="en-GB"/>
+        </w:rPr>
+      </w:pPr>
+      <w:r>
+        <w:rPr>
+          <w:lang w:val="en-GB"/>
+        </w:rPr>
+        <w:lastRenderedPageBreak/>
+        <w:t xml:space="preserve">And bias introduced with the training received by the </w:t>
+      </w:r>
+      <w:proofErr w:type="gramStart"/>
+      <w:r>
+        <w:rPr>
+          <w:lang w:val="en-GB"/>
+        </w:rPr>
+        <w:t>user</w:t>
+      </w:r>
+      <w:proofErr w:type="gramEnd"/>
+      <w:r>
+        <w:rPr>
+          <w:lang w:val="en-GB"/>
+        </w:rPr>
+        <w:t xml:space="preserve"> or the experience user had with the tool (AFEW-VA)</w:t>
+      </w:r>
+    </w:p>
+    <w:p>
+      <w:pPr>
+        <w:pStyle w:val="ListParagraph"/>
+        <w:numPr>
+          <w:ilvl w:val="0"/>
+          <w:numId w:val="3"/>
+        </w:numPr>
+        <w:rPr>
+          <w:lang w:val="en-GB"/>
+        </w:rPr>
+      </w:pPr>
+      <w:r>
+        <w:rPr>
+          <w:lang w:val="en-GB"/>
+        </w:rPr>
+        <w:t>UI-reasons and administration reasons (ANNEMO)</w:t>
+      </w:r>
+    </w:p>
+    <w:p>
+      <w:pPr>
+        <w:rPr>
+          <w:lang w:val="en-GB"/>
+        </w:rPr>
+      </w:pPr>
+    </w:p>
+    <w:p>
+      <w:pPr>
+        <w:rPr>
+          <w:lang w:val="en-GB"/>
+        </w:rPr>
+      </w:pPr>
+      <w:r>
+        <w:rPr>
+          <w:lang w:val="en-GB"/>
+        </w:rPr>
+        <w:t>VAOAT</w:t>
+      </w:r>
+    </w:p>
+    <w:p>
+      <w:pPr>
+        <w:rPr>
+          <w:lang w:val="en-GB"/>
+        </w:rPr>
+      </w:pPr>
+    </w:p>
+    <w:p>
+      <w:pPr>
+        <w:rPr>
+          <w:lang w:val="en-GB"/>
+        </w:rPr>
+      </w:pPr>
+    </w:p>
+    <w:p>
+      <w:pPr>
+        <w:rPr>
+          <w:lang w:val="en-GB"/>
+        </w:rPr>
+      </w:pPr>
+    </w:p>
+    <w:p>
+      <w:pPr>
+        <w:rPr>
+          <w:lang w:val="en-GB"/>
+        </w:rPr>
+      </w:pPr>
+    </w:p>
+    <w:p>
+      <w:pPr>
+        <w:rPr>
+          <w:sz w:val="40"/>
+          <w:szCs w:val="40"/>
+          <w:lang w:val="en-GB"/>
+        </w:rPr>
+      </w:pPr>
+      <w:proofErr w:type="gramStart"/>
+      <w:r>
+        <w:rPr>
+          <w:sz w:val="40"/>
+          <w:szCs w:val="40"/>
+          <w:highlight w:val="yellow"/>
+          <w:lang w:val="en-GB"/>
+        </w:rPr>
+        <w:t>Ideas</w:t>
+      </w:r>
+      <w:r>
+        <w:rPr>
+          <w:sz w:val="40"/>
+          <w:szCs w:val="40"/>
+          <w:highlight w:val="yellow"/>
+          <w:lang w:val="en-GB"/>
+        </w:rPr>
+        <w:t>(</w:t>
+      </w:r>
+      <w:proofErr w:type="gramEnd"/>
+      <w:r>
+        <w:rPr>
+          <w:sz w:val="40"/>
+          <w:szCs w:val="40"/>
+          <w:highlight w:val="yellow"/>
+          <w:lang w:val="en-GB"/>
+        </w:rPr>
+        <w:t>from last week)</w:t>
+      </w:r>
+      <w:r>
+        <w:rPr>
+          <w:sz w:val="40"/>
+          <w:szCs w:val="40"/>
+          <w:highlight w:val="yellow"/>
+          <w:lang w:val="en-GB"/>
+        </w:rPr>
+        <w:t>:</w:t>
+      </w:r>
+      <w:r>
+        <w:rPr>
+          <w:sz w:val="40"/>
+          <w:szCs w:val="40"/>
+          <w:lang w:val="en-GB"/>
+        </w:rPr>
+        <w:t xml:space="preserve"> </w:t>
+      </w:r>
+    </w:p>
+    <w:p>
+      <w:pPr>
+        <w:pStyle w:val="ListParagraph"/>
+        <w:numPr>
+          <w:ilvl w:val="0"/>
+          <w:numId w:val="2"/>
+        </w:numPr>
+        <w:rPr>
+          <w:lang w:val="en-GB"/>
+        </w:rPr>
+      </w:pPr>
+      <w:r>
+        <w:rPr>
+          <w:lang w:val="en-GB"/>
+        </w:rPr>
+        <w:t xml:space="preserve">What, </w:t>
+      </w:r>
+      <w:proofErr w:type="gramStart"/>
+      <w:r>
+        <w:rPr>
+          <w:lang w:val="en-GB"/>
+        </w:rPr>
+        <w:t>Why</w:t>
+      </w:r>
+      <w:proofErr w:type="gramEnd"/>
+      <w:r>
+        <w:rPr>
+          <w:lang w:val="en-GB"/>
+        </w:rPr>
+        <w:t>, How format</w:t>
+      </w:r>
+    </w:p>
+    <w:p>
+      <w:pPr>
+        <w:pStyle w:val="ListParagraph"/>
+        <w:numPr>
+          <w:ilvl w:val="0"/>
+          <w:numId w:val="2"/>
+        </w:numPr>
+        <w:rPr>
+          <w:lang w:val="en-GB"/>
+        </w:rPr>
+      </w:pPr>
+      <w:r>
+        <w:rPr>
+          <w:lang w:val="en-GB"/>
+        </w:rPr>
+        <w:t>Table columns into paragraphs</w:t>
+      </w:r>
+    </w:p>
+    <w:p>
+      <w:pPr>
+        <w:pStyle w:val="ListParagraph"/>
+        <w:numPr>
+          <w:ilvl w:val="0"/>
+          <w:numId w:val="2"/>
+        </w:numPr>
+        <w:rPr>
+          <w:lang w:val="en-GB"/>
+        </w:rPr>
+      </w:pPr>
+      <w:r>
+        <w:rPr>
+          <w:lang w:val="en-GB"/>
+        </w:rPr>
+        <w:t xml:space="preserve">3rd person </w:t>
+      </w:r>
+      <w:proofErr w:type="spellStart"/>
+      <w:r>
+        <w:rPr>
+          <w:lang w:val="en-GB"/>
+        </w:rPr>
+        <w:t>pov</w:t>
+      </w:r>
+      <w:proofErr w:type="spellEnd"/>
+    </w:p>
+    <w:p>
+      <w:pPr>
+        <w:pStyle w:val="ListParagraph"/>
+        <w:numPr>
+          <w:ilvl w:val="0"/>
+          <w:numId w:val="2"/>
+        </w:numPr>
+        <w:rPr>
+          <w:lang w:val="en-GB"/>
+        </w:rPr>
+      </w:pPr>
+      <w:r>
+        <w:rPr>
+          <w:lang w:val="en-GB"/>
+        </w:rPr>
+        <w:t>Citation</w:t>
+      </w:r>
+    </w:p>
+    <w:p>
+      <w:pPr>
+        <w:pStyle w:val="ListParagraph"/>
+        <w:numPr>
+          <w:ilvl w:val="0"/>
+          <w:numId w:val="2"/>
+        </w:numPr>
+        <w:rPr>
+          <w:lang w:val="en-GB"/>
+        </w:rPr>
+      </w:pPr>
+      <w:r>
+        <w:rPr>
+          <w:lang w:val="en-GB"/>
+        </w:rPr>
+        <w:t>Justification of the doc</w:t>
+      </w:r>
+    </w:p>
+    <w:p>
+      <w:pPr>
+        <w:pStyle w:val="ListParagraph"/>
+        <w:numPr>
+          <w:ilvl w:val="0"/>
+          <w:numId w:val="2"/>
+        </w:numPr>
+        <w:rPr>
+          <w:lang w:val="en-GB"/>
+        </w:rPr>
+      </w:pPr>
+      <w:r>
+        <w:rPr>
+          <w:lang w:val="en-GB"/>
+        </w:rPr>
+        <w:t>Motivation for the tool (</w:t>
+      </w:r>
+      <w:proofErr w:type="spellStart"/>
+      <w:proofErr w:type="gramStart"/>
+      <w:r>
+        <w:rPr>
+          <w:lang w:val="en-GB"/>
+        </w:rPr>
+        <w:t>eg</w:t>
+      </w:r>
+      <w:proofErr w:type="spellEnd"/>
+      <w:proofErr w:type="gramEnd"/>
+      <w:r>
+        <w:rPr>
+          <w:lang w:val="en-GB"/>
+        </w:rPr>
+        <w:t xml:space="preserve"> for database, analysis)</w:t>
       </w:r>
     </w:p>
     <w:p>
@@ -348,6 +1105,7 @@
           <w:bCs/>
           <w:lang w:val="en-GB"/>
         </w:rPr>
+        <w:lastRenderedPageBreak/>
         <w:t xml:space="preserve">Research on other bio signals other than speech to annotate </w:t>
       </w:r>
       <w:r>
@@ -394,9 +1152,287 @@
 </w:document>
 </file>
 
+<file path=word/comments.xml><?xml version="1.0" encoding="utf-8"?>
+<w:comments xmlns:wpc="http://schemas.microsoft.com/office/word/2010/wordprocessingCanvas" xmlns:cx="http://schemas.microsoft.com/office/drawing/2014/chartex" xmlns:cx1="http://schemas.microsoft.com/office/drawing/2015/9/8/chartex" xmlns:cx2="http://schemas.microsoft.com/office/drawing/2015/10/21/chartex" xmlns:cx3="http://schemas.microsoft.com/office/drawing/2016/5/9/chartex" xmlns:cx4="http://schemas.microsoft.com/office/drawing/2016/5/10/chartex" xmlns:cx5="http://schemas.microsoft.com/office/drawing/2016/5/11/chartex" xmlns:cx6="http://schemas.microsoft.com/office/drawing/2016/5/12/chartex" xmlns:cx7="http://schemas.microsoft.com/office/drawing/2016/5/13/chartex" xmlns:cx8="http://schemas.microsoft.com/office/drawing/2016/5/14/chartex" xmlns:mc="http://schemas.openxmlformats.org/markup-compatibility/2006" xmlns:aink="http://schemas.microsoft.com/office/drawing/2016/ink" xmlns:am3d="http://schemas.microsoft.com/office/drawing/2017/model3d" xmlns:o="urn:schemas-microsoft-com:office:office" xmlns:oel="http://schemas.microsoft.com/office/2019/extlst" xmlns:r="http://schemas.openxmlformats.org/officeDocument/2006/relationships" xmlns:m="http://schemas.openxmlformats.org/officeDocument/2006/math" xmlns:v="urn:schemas-microsoft-com:vml" xmlns:wp14="http://schemas.microsoft.com/office/word/2010/wordprocessingDrawing" xmlns:wp="http://schemas.openxmlformats.org/drawingml/2006/wordprocessingDrawing" xmlns:w10="urn:schemas-microsoft-com:office:word" xmlns:w="http://schemas.openxmlformats.org/wordprocessingml/2006/main" xmlns:w14="http://schemas.microsoft.com/office/word/2010/wordml" xmlns:w15="http://schemas.microsoft.com/office/word/2012/wordml" xmlns:w16cex="http://schemas.microsoft.com/office/word/2018/wordml/cex" xmlns:w16cid="http://schemas.microsoft.com/office/word/2016/wordml/cid" xmlns:w16="http://schemas.microsoft.com/office/word/2018/wordml" xmlns:w16du="http://schemas.microsoft.com/office/word/2023/wordml/word16du" xmlns:w16sdtdh="http://schemas.microsoft.com/office/word/2020/wordml/sdtdatahash" xmlns:w16se="http://schemas.microsoft.com/office/word/2015/wordml/symex" xmlns:wpg="http://schemas.microsoft.com/office/word/2010/wordprocessingGroup" xmlns:wpi="http://schemas.microsoft.com/office/word/2010/wordprocessingInk" xmlns:wne="http://schemas.microsoft.com/office/word/2006/wordml" xmlns:wps="http://schemas.microsoft.com/office/word/2010/wordprocessingShape" mc:Ignorable="w14 w15 w16se w16cid w16 w16cex w16sdtdh wp14">
+  <w:comment w:id="0" w:author="Enuri Kolugala" w:date="2023-04-05T09:25:00Z" w:initials="EK">
+    <w:p>
+      <w:r>
+        <w:rPr>
+          <w:rStyle w:val="CommentReference"/>
+        </w:rPr>
+        <w:annotationRef/>
+      </w:r>
+      <w:hyperlink r:id="rId1" w:history="1">
+        <w:r>
+          <w:rPr>
+            <w:rStyle w:val="Hyperlink"/>
+            <w:sz w:val="20"/>
+            <w:szCs w:val="20"/>
+          </w:rPr>
+          <w:t>https://ceur-ws.org/Vol-2865/short5.pdf</w:t>
+        </w:r>
+      </w:hyperlink>
+      <w:r>
+        <w:rPr>
+          <w:sz w:val="20"/>
+          <w:szCs w:val="20"/>
+        </w:rPr>
+        <w:t>(pg 1)</w:t>
+      </w:r>
+    </w:p>
+  </w:comment>
+  <w:comment w:id="1" w:author="Enuri Kolugala" w:date="2023-04-05T09:32:00Z" w:initials="EK">
+    <w:p>
+      <w:r>
+        <w:rPr>
+          <w:rStyle w:val="CommentReference"/>
+        </w:rPr>
+        <w:annotationRef/>
+      </w:r>
+      <w:hyperlink r:id="rId2" w:history="1">
+        <w:r>
+          <w:rPr>
+            <w:rStyle w:val="Hyperlink"/>
+            <w:sz w:val="20"/>
+            <w:szCs w:val="20"/>
+          </w:rPr>
+          <w:t>https://d1wqtxts1xzle7.cloudfront.net/61824439/134090796-The-Neuropsychology-of-Emotion_120200118-61711-pa56ux-libre.pdf?1579385016=&amp;response-content-disposition=inline%3B+filename%3DThe_Neuropsychology_of_Emotion.pdf&amp;Expires=1680647319&amp;Signature=KVG8rbW~HCJUDrnUowKOlXYVY1ABNVZPPf6z63ugXKgxvgQf2sCiCCYy9UlhvfbQcFqSwB~3u75cdejGJxagSyQUkYjekFZbmYOrCzuoDdD5lZzZLtumZIZ9LeMn9mCPazYHRB1haEajvy9XgIGEn7SRHWB~n3Q39hOJ5QBgCAaN7eyKEQ-GPYE9X2W13jlA-zgEM1FB0Y5kKuauvyI-yzw~8fxt0WF5A3KOk36eGmsLlwVi0lxEWOhbZK-XJ69cgc9pVOhsdYcbMO8uHictkCkJvrX3Wr~oZjg6LtLJvWxZ8Pu~Cp8JxMn~FYUojV28j31D4zAmAXKLLk6SH18-rg__&amp;Key-Pair-Id=APKAJLOHF5GGSLRBV4ZA#page=158</w:t>
+        </w:r>
+      </w:hyperlink>
+    </w:p>
+    <w:p/>
+  </w:comment>
+  <w:comment w:id="2" w:author="Enuri Kolugala" w:date="2023-04-05T09:46:00Z" w:initials="EK">
+    <w:p>
+      <w:r>
+        <w:rPr>
+          <w:rStyle w:val="CommentReference"/>
+        </w:rPr>
+        <w:annotationRef/>
+      </w:r>
+      <w:hyperlink r:id="rId3" w:history="1">
+        <w:r>
+          <w:rPr>
+            <w:rStyle w:val="Hyperlink"/>
+            <w:sz w:val="20"/>
+            <w:szCs w:val="20"/>
+          </w:rPr>
+          <w:t>https://www.researchgate.net/figure/Russells-Circumplex-Model-of-Affect_fig2_258273035#:~:text=Ekman%20uses%20six%20discrete%20emotional,depiction%20of%20user's%20emotional%20states%20</w:t>
+        </w:r>
+      </w:hyperlink>
+    </w:p>
+  </w:comment>
+  <w:comment w:id="3" w:author="Enuri Kolugala" w:date="2023-04-05T10:14:00Z" w:initials="EK">
+    <w:p>
+      <w:r>
+        <w:rPr>
+          <w:rStyle w:val="CommentReference"/>
+        </w:rPr>
+        <w:annotationRef/>
+      </w:r>
+      <w:hyperlink r:id="rId4" w:history="1">
+        <w:r>
+          <w:rPr>
+            <w:rStyle w:val="Hyperlink"/>
+            <w:sz w:val="20"/>
+            <w:szCs w:val="20"/>
+          </w:rPr>
+          <w:t>https://dl.acm.org/doi/10.1145/3136755.3136806</w:t>
+        </w:r>
+      </w:hyperlink>
+    </w:p>
+  </w:comment>
+  <w:comment w:id="4" w:author="Enuri Kolugala" w:date="2023-04-05T10:29:00Z" w:initials="EK">
+    <w:p>
+      <w:r>
+        <w:rPr>
+          <w:rStyle w:val="CommentReference"/>
+        </w:rPr>
+        <w:annotationRef/>
+      </w:r>
+      <w:hyperlink r:id="rId5" w:history="1">
+        <w:r>
+          <w:rPr>
+            <w:rStyle w:val="Hyperlink"/>
+            <w:sz w:val="20"/>
+            <w:szCs w:val="20"/>
+          </w:rPr>
+          <w:t>https://www.spiedigitallibrary.org/conference-proceedings-of-spie/9397/93970A/Emotion-prints--interaction-driven-emotion-visualization-on-multi-touch/10.1117/12.2076473.short?SSO=1</w:t>
+        </w:r>
+      </w:hyperlink>
+    </w:p>
+  </w:comment>
+  <w:comment w:id="5" w:author="Enuri Kolugala" w:date="2023-04-05T10:48:00Z" w:initials="EK">
+    <w:p>
+      <w:r>
+        <w:rPr>
+          <w:rStyle w:val="CommentReference"/>
+        </w:rPr>
+        <w:annotationRef/>
+      </w:r>
+      <w:hyperlink r:id="rId6" w:history="1">
+        <w:r>
+          <w:rPr>
+            <w:rStyle w:val="Hyperlink"/>
+            <w:sz w:val="20"/>
+            <w:szCs w:val="20"/>
+          </w:rPr>
+          <w:t>https://dl.acm.org/doi/pdf/10.1145/3136755.3136806</w:t>
+        </w:r>
+      </w:hyperlink>
+    </w:p>
+  </w:comment>
+</w:comments>
+</file>
+
+<file path=word/commentsExtended.xml><?xml version="1.0" encoding="utf-8"?>
+<w15:commentsEx xmlns:wpc="http://schemas.microsoft.com/office/word/2010/wordprocessingCanvas" xmlns:cx="http://schemas.microsoft.com/office/drawing/2014/chartex" xmlns:cx1="http://schemas.microsoft.com/office/drawing/2015/9/8/chartex" xmlns:cx2="http://schemas.microsoft.com/office/drawing/2015/10/21/chartex" xmlns:cx3="http://schemas.microsoft.com/office/drawing/2016/5/9/chartex" xmlns:cx4="http://schemas.microsoft.com/office/drawing/2016/5/10/chartex" xmlns:cx5="http://schemas.microsoft.com/office/drawing/2016/5/11/chartex" xmlns:cx6="http://schemas.microsoft.com/office/drawing/2016/5/12/chartex" xmlns:cx7="http://schemas.microsoft.com/office/drawing/2016/5/13/chartex" xmlns:cx8="http://schemas.microsoft.com/office/drawing/2016/5/14/chartex" xmlns:mc="http://schemas.openxmlformats.org/markup-compatibility/2006" xmlns:aink="http://schemas.microsoft.com/office/drawing/2016/ink" xmlns:am3d="http://schemas.microsoft.com/office/drawing/2017/model3d" xmlns:o="urn:schemas-microsoft-com:office:office" xmlns:oel="http://schemas.microsoft.com/office/2019/extlst" xmlns:r="http://schemas.openxmlformats.org/officeDocument/2006/relationships" xmlns:m="http://schemas.openxmlformats.org/officeDocument/2006/math" xmlns:v="urn:schemas-microsoft-com:vml" xmlns:wp14="http://schemas.microsoft.com/office/word/2010/wordprocessingDrawing" xmlns:wp="http://schemas.openxmlformats.org/drawingml/2006/wordprocessingDrawing" xmlns:w10="urn:schemas-microsoft-com:office:word" xmlns:w="http://schemas.openxmlformats.org/wordprocessingml/2006/main" xmlns:w14="http://schemas.microsoft.com/office/word/2010/wordml" xmlns:w15="http://schemas.microsoft.com/office/word/2012/wordml" xmlns:w16cex="http://schemas.microsoft.com/office/word/2018/wordml/cex" xmlns:w16cid="http://schemas.microsoft.com/office/word/2016/wordml/cid" xmlns:w16="http://schemas.microsoft.com/office/word/2018/wordml" xmlns:w16du="http://schemas.microsoft.com/office/word/2023/wordml/word16du" xmlns:w16sdtdh="http://schemas.microsoft.com/office/word/2020/wordml/sdtdatahash" xmlns:w16se="http://schemas.microsoft.com/office/word/2015/wordml/symex" xmlns:wpg="http://schemas.microsoft.com/office/word/2010/wordprocessingGroup" xmlns:wpi="http://schemas.microsoft.com/office/word/2010/wordprocessingInk" xmlns:wne="http://schemas.microsoft.com/office/word/2006/wordml" xmlns:wps="http://schemas.microsoft.com/office/word/2010/wordprocessingShape" mc:Ignorable="w14 w15 w16se w16cid w16 w16cex w16sdtdh wp14">
+  <w15:commentEx w15:paraId="76F86D13" w15:done="0"/>
+  <w15:commentEx w15:paraId="58495701" w15:done="0"/>
+  <w15:commentEx w15:paraId="244860D2" w15:done="0"/>
+  <w15:commentEx w15:paraId="246EC928" w15:done="0"/>
+  <w15:commentEx w15:paraId="2B626F96" w15:done="0"/>
+  <w15:commentEx w15:paraId="5AA250D3" w15:done="0"/>
+</w15:commentsEx>
+</file>
+
+<file path=word/commentsExtensible.xml><?xml version="1.0" encoding="utf-8"?>
+<w16cex:commentsExtensible xmlns:wpc="http://schemas.microsoft.com/office/word/2010/wordprocessingCanvas" xmlns:cx="http://schemas.microsoft.com/office/drawing/2014/chartex" xmlns:cx1="http://schemas.microsoft.com/office/drawing/2015/9/8/chartex" xmlns:cx2="http://schemas.microsoft.com/office/drawing/2015/10/21/chartex" xmlns:cx3="http://schemas.microsoft.com/office/drawing/2016/5/9/chartex" xmlns:cx4="http://schemas.microsoft.com/office/drawing/2016/5/10/chartex" xmlns:cx5="http://schemas.microsoft.com/office/drawing/2016/5/11/chartex" xmlns:cx6="http://schemas.microsoft.com/office/drawing/2016/5/12/chartex" xmlns:cx7="http://schemas.microsoft.com/office/drawing/2016/5/13/chartex" xmlns:cx8="http://schemas.microsoft.com/office/drawing/2016/5/14/chartex" xmlns:mc="http://schemas.openxmlformats.org/markup-compatibility/2006" xmlns:aink="http://schemas.microsoft.com/office/drawing/2016/ink" xmlns:am3d="http://schemas.microsoft.com/office/drawing/2017/model3d" xmlns:o="urn:schemas-microsoft-com:office:office" xmlns:oel="http://schemas.microsoft.com/office/2019/extlst" xmlns:r="http://schemas.openxmlformats.org/officeDocument/2006/relationships" xmlns:m="http://schemas.openxmlformats.org/officeDocument/2006/math" xmlns:v="urn:schemas-microsoft-com:vml" xmlns:wp14="http://schemas.microsoft.com/office/word/2010/wordprocessingDrawing" xmlns:wp="http://schemas.openxmlformats.org/drawingml/2006/wordprocessingDrawing" xmlns:w10="urn:schemas-microsoft-com:office:word" xmlns:w="http://schemas.openxmlformats.org/wordprocessingml/2006/main" xmlns:w14="http://schemas.microsoft.com/office/word/2010/wordml" xmlns:w15="http://schemas.microsoft.com/office/word/2012/wordml" xmlns:w16cex="http://schemas.microsoft.com/office/word/2018/wordml/cex" xmlns:w16cid="http://schemas.microsoft.com/office/word/2016/wordml/cid" xmlns:w16="http://schemas.microsoft.com/office/word/2018/wordml" xmlns:w16du="http://schemas.microsoft.com/office/word/2023/wordml/word16du" xmlns:w16sdtdh="http://schemas.microsoft.com/office/word/2020/wordml/sdtdatahash" xmlns:w16se="http://schemas.microsoft.com/office/word/2015/wordml/symex" xmlns:wpg="http://schemas.microsoft.com/office/word/2010/wordprocessingGroup" xmlns:wpi="http://schemas.microsoft.com/office/word/2010/wordprocessingInk" xmlns:wne="http://schemas.microsoft.com/office/word/2006/wordml" xmlns:wps="http://schemas.microsoft.com/office/word/2010/wordprocessingShape" mc:Ignorable="w14 w15 w16se w16cid w16 w16cex w16sdtdh wp14">
+  <w16cex:commentExtensible w16cex:durableId="27D7BD24" w16cex:dateUtc="2023-04-04T21:25:00Z"/>
+  <w16cex:commentExtensible w16cex:durableId="27D7BEC9" w16cex:dateUtc="2023-04-04T21:32:00Z"/>
+  <w16cex:commentExtensible w16cex:durableId="27D7C1DC" w16cex:dateUtc="2023-04-04T21:46:00Z"/>
+  <w16cex:commentExtensible w16cex:durableId="27D7C88B" w16cex:dateUtc="2023-04-04T22:14:00Z"/>
+  <w16cex:commentExtensible w16cex:durableId="27D7CC24" w16cex:dateUtc="2023-04-04T22:29:00Z"/>
+  <w16cex:commentExtensible w16cex:durableId="27D7D07B" w16cex:dateUtc="2023-04-04T22:48:00Z"/>
+</w16cex:commentsExtensible>
+</file>
+
+<file path=word/commentsIds.xml><?xml version="1.0" encoding="utf-8"?>
+<w16cid:commentsIds xmlns:wpc="http://schemas.microsoft.com/office/word/2010/wordprocessingCanvas" xmlns:cx="http://schemas.microsoft.com/office/drawing/2014/chartex" xmlns:cx1="http://schemas.microsoft.com/office/drawing/2015/9/8/chartex" xmlns:cx2="http://schemas.microsoft.com/office/drawing/2015/10/21/chartex" xmlns:cx3="http://schemas.microsoft.com/office/drawing/2016/5/9/chartex" xmlns:cx4="http://schemas.microsoft.com/office/drawing/2016/5/10/chartex" xmlns:cx5="http://schemas.microsoft.com/office/drawing/2016/5/11/chartex" xmlns:cx6="http://schemas.microsoft.com/office/drawing/2016/5/12/chartex" xmlns:cx7="http://schemas.microsoft.com/office/drawing/2016/5/13/chartex" xmlns:cx8="http://schemas.microsoft.com/office/drawing/2016/5/14/chartex" xmlns:mc="http://schemas.openxmlformats.org/markup-compatibility/2006" xmlns:aink="http://schemas.microsoft.com/office/drawing/2016/ink" xmlns:am3d="http://schemas.microsoft.com/office/drawing/2017/model3d" xmlns:o="urn:schemas-microsoft-com:office:office" xmlns:oel="http://schemas.microsoft.com/office/2019/extlst" xmlns:r="http://schemas.openxmlformats.org/officeDocument/2006/relationships" xmlns:m="http://schemas.openxmlformats.org/officeDocument/2006/math" xmlns:v="urn:schemas-microsoft-com:vml" xmlns:wp14="http://schemas.microsoft.com/office/word/2010/wordprocessingDrawing" xmlns:wp="http://schemas.openxmlformats.org/drawingml/2006/wordprocessingDrawing" xmlns:w10="urn:schemas-microsoft-com:office:word" xmlns:w="http://schemas.openxmlformats.org/wordprocessingml/2006/main" xmlns:w14="http://schemas.microsoft.com/office/word/2010/wordml" xmlns:w15="http://schemas.microsoft.com/office/word/2012/wordml" xmlns:w16cex="http://schemas.microsoft.com/office/word/2018/wordml/cex" xmlns:w16cid="http://schemas.microsoft.com/office/word/2016/wordml/cid" xmlns:w16="http://schemas.microsoft.com/office/word/2018/wordml" xmlns:w16du="http://schemas.microsoft.com/office/word/2023/wordml/word16du" xmlns:w16sdtdh="http://schemas.microsoft.com/office/word/2020/wordml/sdtdatahash" xmlns:w16se="http://schemas.microsoft.com/office/word/2015/wordml/symex" xmlns:wpg="http://schemas.microsoft.com/office/word/2010/wordprocessingGroup" xmlns:wpi="http://schemas.microsoft.com/office/word/2010/wordprocessingInk" xmlns:wne="http://schemas.microsoft.com/office/word/2006/wordml" xmlns:wps="http://schemas.microsoft.com/office/word/2010/wordprocessingShape" mc:Ignorable="w14 w15 w16se w16cid w16 w16cex w16sdtdh wp14">
+  <w16cid:commentId w16cid:paraId="76F86D13" w16cid:durableId="27D7BD24"/>
+  <w16cid:commentId w16cid:paraId="58495701" w16cid:durableId="27D7BEC9"/>
+  <w16cid:commentId w16cid:paraId="244860D2" w16cid:durableId="27D7C1DC"/>
+  <w16cid:commentId w16cid:paraId="246EC928" w16cid:durableId="27D7C88B"/>
+  <w16cid:commentId w16cid:paraId="2B626F96" w16cid:durableId="27D7CC24"/>
+  <w16cid:commentId w16cid:paraId="5AA250D3" w16cid:durableId="27D7D07B"/>
+</w16cid:commentsIds>
+</file>
+
 <file path=word/numbering.xml><?xml version="1.0" encoding="utf-8"?>
 <w:numbering xmlns:wpc="http://schemas.microsoft.com/office/word/2010/wordprocessingCanvas" xmlns:cx="http://schemas.microsoft.com/office/drawing/2014/chartex" xmlns:cx1="http://schemas.microsoft.com/office/drawing/2015/9/8/chartex" xmlns:cx2="http://schemas.microsoft.com/office/drawing/2015/10/21/chartex" xmlns:cx3="http://schemas.microsoft.com/office/drawing/2016/5/9/chartex" xmlns:cx4="http://schemas.microsoft.com/office/drawing/2016/5/10/chartex" xmlns:cx5="http://schemas.microsoft.com/office/drawing/2016/5/11/chartex" xmlns:cx6="http://schemas.microsoft.com/office/drawing/2016/5/12/chartex" xmlns:cx7="http://schemas.microsoft.com/office/drawing/2016/5/13/chartex" xmlns:cx8="http://schemas.microsoft.com/office/drawing/2016/5/14/chartex" xmlns:mc="http://schemas.openxmlformats.org/markup-compatibility/2006" xmlns:aink="http://schemas.microsoft.com/office/drawing/2016/ink" xmlns:am3d="http://schemas.microsoft.com/office/drawing/2017/model3d" xmlns:o="urn:schemas-microsoft-com:office:office" xmlns:oel="http://schemas.microsoft.com/office/2019/extlst" xmlns:r="http://schemas.openxmlformats.org/officeDocument/2006/relationships" xmlns:m="http://schemas.openxmlformats.org/officeDocument/2006/math" xmlns:v="urn:schemas-microsoft-com:vml" xmlns:wp14="http://schemas.microsoft.com/office/word/2010/wordprocessingDrawing" xmlns:wp="http://schemas.openxmlformats.org/drawingml/2006/wordprocessingDrawing" xmlns:w10="urn:schemas-microsoft-com:office:word" xmlns:w="http://schemas.openxmlformats.org/wordprocessingml/2006/main" xmlns:w14="http://schemas.microsoft.com/office/word/2010/wordml" xmlns:w15="http://schemas.microsoft.com/office/word/2012/wordml" xmlns:w16cex="http://schemas.microsoft.com/office/word/2018/wordml/cex" xmlns:w16cid="http://schemas.microsoft.com/office/word/2016/wordml/cid" xmlns:w16="http://schemas.microsoft.com/office/word/2018/wordml" xmlns:w16du="http://schemas.microsoft.com/office/word/2023/wordml/word16du" xmlns:w16sdtdh="http://schemas.microsoft.com/office/word/2020/wordml/sdtdatahash" xmlns:w16se="http://schemas.microsoft.com/office/word/2015/wordml/symex" xmlns:wpg="http://schemas.microsoft.com/office/word/2010/wordprocessingGroup" xmlns:wpi="http://schemas.microsoft.com/office/word/2010/wordprocessingInk" xmlns:wne="http://schemas.microsoft.com/office/word/2006/wordml" xmlns:wps="http://schemas.microsoft.com/office/word/2010/wordprocessingShape" mc:Ignorable="w14 w15 w16se w16cid w16 w16cex w16sdtdh wp14">
   <w:abstractNum w:abstractNumId="0" w15:restartNumberingAfterBreak="0">
+    <w:nsid w:val="00317A19"/>
+    <w:multiLevelType w:val="hybridMultilevel"/>
+    <w:tmpl w:val="AF863F80"/>
+    <w:lvl w:ilvl="0" w:tplc="76BC9B2E">
+      <w:numFmt w:val="bullet"/>
+      <w:lvlText w:val="-"/>
+      <w:lvlJc w:val="left"/>
+      <w:pPr>
+        <w:ind w:left="720" w:hanging="360"/>
+      </w:pPr>
+      <w:rPr>
+        <w:rFonts w:ascii="Calibri" w:eastAsiaTheme="minorHAnsi" w:hAnsi="Calibri" w:cs="Calibri" w:hint="default"/>
+      </w:rPr>
+    </w:lvl>
+    <w:lvl w:ilvl="1" w:tplc="08090003" w:tentative="1">
+      <w:start w:val="1"/>
+      <w:numFmt w:val="bullet"/>
+      <w:lvlText w:val="o"/>
+      <w:lvlJc w:val="left"/>
+      <w:pPr>
+        <w:ind w:left="1440" w:hanging="360"/>
+      </w:pPr>
+      <w:rPr>
+        <w:rFonts w:ascii="Courier New" w:hAnsi="Courier New" w:hint="default"/>
+      </w:rPr>
+    </w:lvl>
+    <w:lvl w:ilvl="2" w:tplc="08090005" w:tentative="1">
+      <w:start w:val="1"/>
+      <w:numFmt w:val="bullet"/>
+      <w:lvlText w:val=""/>
+      <w:lvlJc w:val="left"/>
+      <w:pPr>
+        <w:ind w:left="2160" w:hanging="360"/>
+      </w:pPr>
+      <w:rPr>
+        <w:rFonts w:ascii="Wingdings" w:hAnsi="Wingdings" w:hint="default"/>
+      </w:rPr>
+    </w:lvl>
+    <w:lvl w:ilvl="3" w:tplc="08090001" w:tentative="1">
+      <w:start w:val="1"/>
+      <w:numFmt w:val="bullet"/>
+      <w:lvlText w:val=""/>
+      <w:lvlJc w:val="left"/>
+      <w:pPr>
+        <w:ind w:left="2880" w:hanging="360"/>
+      </w:pPr>
+      <w:rPr>
+        <w:rFonts w:ascii="Symbol" w:hAnsi="Symbol" w:hint="default"/>
+      </w:rPr>
+    </w:lvl>
+    <w:lvl w:ilvl="4" w:tplc="08090003" w:tentative="1">
+      <w:start w:val="1"/>
+      <w:numFmt w:val="bullet"/>
+      <w:lvlText w:val="o"/>
+      <w:lvlJc w:val="left"/>
+      <w:pPr>
+        <w:ind w:left="3600" w:hanging="360"/>
+      </w:pPr>
+      <w:rPr>
+        <w:rFonts w:ascii="Courier New" w:hAnsi="Courier New" w:hint="default"/>
+      </w:rPr>
+    </w:lvl>
+    <w:lvl w:ilvl="5" w:tplc="08090005" w:tentative="1">
+      <w:start w:val="1"/>
+      <w:numFmt w:val="bullet"/>
+      <w:lvlText w:val=""/>
+      <w:lvlJc w:val="left"/>
+      <w:pPr>
+        <w:ind w:left="4320" w:hanging="360"/>
+      </w:pPr>
+      <w:rPr>
+        <w:rFonts w:ascii="Wingdings" w:hAnsi="Wingdings" w:hint="default"/>
+      </w:rPr>
+    </w:lvl>
+    <w:lvl w:ilvl="6" w:tplc="08090001" w:tentative="1">
+      <w:start w:val="1"/>
+      <w:numFmt w:val="bullet"/>
+      <w:lvlText w:val=""/>
+      <w:lvlJc w:val="left"/>
+      <w:pPr>
+        <w:ind w:left="5040" w:hanging="360"/>
+      </w:pPr>
+      <w:rPr>
+        <w:rFonts w:ascii="Symbol" w:hAnsi="Symbol" w:hint="default"/>
+      </w:rPr>
+    </w:lvl>
+    <w:lvl w:ilvl="7" w:tplc="08090003" w:tentative="1">
+      <w:start w:val="1"/>
+      <w:numFmt w:val="bullet"/>
+      <w:lvlText w:val="o"/>
+      <w:lvlJc w:val="left"/>
+      <w:pPr>
+        <w:ind w:left="5760" w:hanging="360"/>
+      </w:pPr>
+      <w:rPr>
+        <w:rFonts w:ascii="Courier New" w:hAnsi="Courier New" w:hint="default"/>
+      </w:rPr>
+    </w:lvl>
+    <w:lvl w:ilvl="8" w:tplc="08090005" w:tentative="1">
+      <w:start w:val="1"/>
+      <w:numFmt w:val="bullet"/>
+      <w:lvlText w:val=""/>
+      <w:lvlJc w:val="left"/>
+      <w:pPr>
+        <w:ind w:left="6480" w:hanging="360"/>
+      </w:pPr>
+      <w:rPr>
+        <w:rFonts w:ascii="Wingdings" w:hAnsi="Wingdings" w:hint="default"/>
+      </w:rPr>
+    </w:lvl>
+  </w:abstractNum>
+  <w:abstractNum w:abstractNumId="1" w15:restartNumberingAfterBreak="0">
     <w:nsid w:val="3EF325E9"/>
     <w:multiLevelType w:val="hybridMultilevel"/>
     <w:tmpl w:val="861C50E4"/>
@@ -485,10 +1521,136 @@
       </w:pPr>
     </w:lvl>
   </w:abstractNum>
+  <w:abstractNum w:abstractNumId="2" w15:restartNumberingAfterBreak="0">
+    <w:nsid w:val="7DB1534C"/>
+    <w:multiLevelType w:val="hybridMultilevel"/>
+    <w:tmpl w:val="781EA3D0"/>
+    <w:lvl w:ilvl="0" w:tplc="AAAE6580">
+      <w:numFmt w:val="bullet"/>
+      <w:lvlText w:val="-"/>
+      <w:lvlJc w:val="left"/>
+      <w:pPr>
+        <w:ind w:left="720" w:hanging="360"/>
+      </w:pPr>
+      <w:rPr>
+        <w:rFonts w:ascii="Calibri" w:eastAsiaTheme="minorHAnsi" w:hAnsi="Calibri" w:cs="Calibri" w:hint="default"/>
+      </w:rPr>
+    </w:lvl>
+    <w:lvl w:ilvl="1" w:tplc="08090003" w:tentative="1">
+      <w:start w:val="1"/>
+      <w:numFmt w:val="bullet"/>
+      <w:lvlText w:val="o"/>
+      <w:lvlJc w:val="left"/>
+      <w:pPr>
+        <w:ind w:left="1440" w:hanging="360"/>
+      </w:pPr>
+      <w:rPr>
+        <w:rFonts w:ascii="Courier New" w:hAnsi="Courier New" w:hint="default"/>
+      </w:rPr>
+    </w:lvl>
+    <w:lvl w:ilvl="2" w:tplc="08090005" w:tentative="1">
+      <w:start w:val="1"/>
+      <w:numFmt w:val="bullet"/>
+      <w:lvlText w:val=""/>
+      <w:lvlJc w:val="left"/>
+      <w:pPr>
+        <w:ind w:left="2160" w:hanging="360"/>
+      </w:pPr>
+      <w:rPr>
+        <w:rFonts w:ascii="Wingdings" w:hAnsi="Wingdings" w:hint="default"/>
+      </w:rPr>
+    </w:lvl>
+    <w:lvl w:ilvl="3" w:tplc="08090001" w:tentative="1">
+      <w:start w:val="1"/>
+      <w:numFmt w:val="bullet"/>
+      <w:lvlText w:val=""/>
+      <w:lvlJc w:val="left"/>
+      <w:pPr>
+        <w:ind w:left="2880" w:hanging="360"/>
+      </w:pPr>
+      <w:rPr>
+        <w:rFonts w:ascii="Symbol" w:hAnsi="Symbol" w:hint="default"/>
+      </w:rPr>
+    </w:lvl>
+    <w:lvl w:ilvl="4" w:tplc="08090003" w:tentative="1">
+      <w:start w:val="1"/>
+      <w:numFmt w:val="bullet"/>
+      <w:lvlText w:val="o"/>
+      <w:lvlJc w:val="left"/>
+      <w:pPr>
+        <w:ind w:left="3600" w:hanging="360"/>
+      </w:pPr>
+      <w:rPr>
+        <w:rFonts w:ascii="Courier New" w:hAnsi="Courier New" w:hint="default"/>
+      </w:rPr>
+    </w:lvl>
+    <w:lvl w:ilvl="5" w:tplc="08090005" w:tentative="1">
+      <w:start w:val="1"/>
+      <w:numFmt w:val="bullet"/>
+      <w:lvlText w:val=""/>
+      <w:lvlJc w:val="left"/>
+      <w:pPr>
+        <w:ind w:left="4320" w:hanging="360"/>
+      </w:pPr>
+      <w:rPr>
+        <w:rFonts w:ascii="Wingdings" w:hAnsi="Wingdings" w:hint="default"/>
+      </w:rPr>
+    </w:lvl>
+    <w:lvl w:ilvl="6" w:tplc="08090001" w:tentative="1">
+      <w:start w:val="1"/>
+      <w:numFmt w:val="bullet"/>
+      <w:lvlText w:val=""/>
+      <w:lvlJc w:val="left"/>
+      <w:pPr>
+        <w:ind w:left="5040" w:hanging="360"/>
+      </w:pPr>
+      <w:rPr>
+        <w:rFonts w:ascii="Symbol" w:hAnsi="Symbol" w:hint="default"/>
+      </w:rPr>
+    </w:lvl>
+    <w:lvl w:ilvl="7" w:tplc="08090003" w:tentative="1">
+      <w:start w:val="1"/>
+      <w:numFmt w:val="bullet"/>
+      <w:lvlText w:val="o"/>
+      <w:lvlJc w:val="left"/>
+      <w:pPr>
+        <w:ind w:left="5760" w:hanging="360"/>
+      </w:pPr>
+      <w:rPr>
+        <w:rFonts w:ascii="Courier New" w:hAnsi="Courier New" w:hint="default"/>
+      </w:rPr>
+    </w:lvl>
+    <w:lvl w:ilvl="8" w:tplc="08090005" w:tentative="1">
+      <w:start w:val="1"/>
+      <w:numFmt w:val="bullet"/>
+      <w:lvlText w:val=""/>
+      <w:lvlJc w:val="left"/>
+      <w:pPr>
+        <w:ind w:left="6480" w:hanging="360"/>
+      </w:pPr>
+      <w:rPr>
+        <w:rFonts w:ascii="Wingdings" w:hAnsi="Wingdings" w:hint="default"/>
+      </w:rPr>
+    </w:lvl>
+  </w:abstractNum>
   <w:num w:numId="1" w16cid:durableId="2130196678">
+    <w:abstractNumId w:val="1"/>
+  </w:num>
+  <w:num w:numId="2" w16cid:durableId="264044735">
     <w:abstractNumId w:val="0"/>
   </w:num>
+  <w:num w:numId="3" w16cid:durableId="1555313956">
+    <w:abstractNumId w:val="2"/>
+  </w:num>
 </w:numbering>
+</file>
+
+<file path=word/people.xml><?xml version="1.0" encoding="utf-8"?>
+<w15:people xmlns:wpc="http://schemas.microsoft.com/office/word/2010/wordprocessingCanvas" xmlns:cx="http://schemas.microsoft.com/office/drawing/2014/chartex" xmlns:cx1="http://schemas.microsoft.com/office/drawing/2015/9/8/chartex" xmlns:cx2="http://schemas.microsoft.com/office/drawing/2015/10/21/chartex" xmlns:cx3="http://schemas.microsoft.com/office/drawing/2016/5/9/chartex" xmlns:cx4="http://schemas.microsoft.com/office/drawing/2016/5/10/chartex" xmlns:cx5="http://schemas.microsoft.com/office/drawing/2016/5/11/chartex" xmlns:cx6="http://schemas.microsoft.com/office/drawing/2016/5/12/chartex" xmlns:cx7="http://schemas.microsoft.com/office/drawing/2016/5/13/chartex" xmlns:cx8="http://schemas.microsoft.com/office/drawing/2016/5/14/chartex" xmlns:mc="http://schemas.openxmlformats.org/markup-compatibility/2006" xmlns:aink="http://schemas.microsoft.com/office/drawing/2016/ink" xmlns:am3d="http://schemas.microsoft.com/office/drawing/2017/model3d" xmlns:o="urn:schemas-microsoft-com:office:office" xmlns:oel="http://schemas.microsoft.com/office/2019/extlst" xmlns:r="http://schemas.openxmlformats.org/officeDocument/2006/relationships" xmlns:m="http://schemas.openxmlformats.org/officeDocument/2006/math" xmlns:v="urn:schemas-microsoft-com:vml" xmlns:wp14="http://schemas.microsoft.com/office/word/2010/wordprocessingDrawing" xmlns:wp="http://schemas.openxmlformats.org/drawingml/2006/wordprocessingDrawing" xmlns:w10="urn:schemas-microsoft-com:office:word" xmlns:w="http://schemas.openxmlformats.org/wordprocessingml/2006/main" xmlns:w14="http://schemas.microsoft.com/office/word/2010/wordml" xmlns:w15="http://schemas.microsoft.com/office/word/2012/wordml" xmlns:w16cex="http://schemas.microsoft.com/office/word/2018/wordml/cex" xmlns:w16cid="http://schemas.microsoft.com/office/word/2016/wordml/cid" xmlns:w16="http://schemas.microsoft.com/office/word/2018/wordml" xmlns:w16du="http://schemas.microsoft.com/office/word/2023/wordml/word16du" xmlns:w16sdtdh="http://schemas.microsoft.com/office/word/2020/wordml/sdtdatahash" xmlns:w16se="http://schemas.microsoft.com/office/word/2015/wordml/symex" xmlns:wpg="http://schemas.microsoft.com/office/word/2010/wordprocessingGroup" xmlns:wpi="http://schemas.microsoft.com/office/word/2010/wordprocessingInk" xmlns:wne="http://schemas.microsoft.com/office/word/2006/wordml" xmlns:wps="http://schemas.microsoft.com/office/word/2010/wordprocessingShape" mc:Ignorable="w14 w15 w16se w16cid w16 w16cex w16sdtdh wp14">
+  <w15:person w15:author="Enuri Kolugala">
+    <w15:presenceInfo w15:providerId="AD" w15:userId="S::ekol616@uoa.auckland.ac.nz::f60578be-5f1d-4b35-8144-5d1a8de8fcd2"/>
+  </w15:person>
+</w15:people>
 </file>
 
 <file path=word/styles.xml><?xml version="1.0" encoding="utf-8"?>
@@ -926,6 +2088,94 @@
       <w:contextualSpacing/>
     </w:pPr>
   </w:style>
+  <w:style w:type="character" w:styleId="CommentReference">
+    <w:name w:val="annotation reference"/>
+    <w:basedOn w:val="DefaultParagraphFont"/>
+    <w:uiPriority w:val="99"/>
+    <w:semiHidden/>
+    <w:unhideWhenUsed/>
+    <w:rsid w:val="004018BB"/>
+    <w:rPr>
+      <w:sz w:val="16"/>
+      <w:szCs w:val="16"/>
+    </w:rPr>
+  </w:style>
+  <w:style w:type="paragraph" w:styleId="CommentText">
+    <w:name w:val="annotation text"/>
+    <w:basedOn w:val="Normal"/>
+    <w:link w:val="CommentTextChar"/>
+    <w:uiPriority w:val="99"/>
+    <w:semiHidden/>
+    <w:unhideWhenUsed/>
+    <w:rsid w:val="004018BB"/>
+    <w:rPr>
+      <w:sz w:val="20"/>
+      <w:szCs w:val="20"/>
+    </w:rPr>
+  </w:style>
+  <w:style w:type="character" w:customStyle="1" w:styleId="CommentTextChar">
+    <w:name w:val="Comment Text Char"/>
+    <w:basedOn w:val="DefaultParagraphFont"/>
+    <w:link w:val="CommentText"/>
+    <w:uiPriority w:val="99"/>
+    <w:semiHidden/>
+    <w:rsid w:val="004018BB"/>
+    <w:rPr>
+      <w:sz w:val="20"/>
+      <w:szCs w:val="20"/>
+    </w:rPr>
+  </w:style>
+  <w:style w:type="paragraph" w:styleId="CommentSubject">
+    <w:name w:val="annotation subject"/>
+    <w:basedOn w:val="CommentText"/>
+    <w:next w:val="CommentText"/>
+    <w:link w:val="CommentSubjectChar"/>
+    <w:uiPriority w:val="99"/>
+    <w:semiHidden/>
+    <w:unhideWhenUsed/>
+    <w:rsid w:val="004018BB"/>
+    <w:rPr>
+      <w:b/>
+      <w:bCs/>
+    </w:rPr>
+  </w:style>
+  <w:style w:type="character" w:customStyle="1" w:styleId="CommentSubjectChar">
+    <w:name w:val="Comment Subject Char"/>
+    <w:basedOn w:val="CommentTextChar"/>
+    <w:link w:val="CommentSubject"/>
+    <w:uiPriority w:val="99"/>
+    <w:semiHidden/>
+    <w:rsid w:val="004018BB"/>
+    <w:rPr>
+      <w:b/>
+      <w:bCs/>
+      <w:sz w:val="20"/>
+      <w:szCs w:val="20"/>
+    </w:rPr>
+  </w:style>
+  <w:style w:type="character" w:styleId="Hyperlink">
+    <w:name w:val="Hyperlink"/>
+    <w:basedOn w:val="DefaultParagraphFont"/>
+    <w:uiPriority w:val="99"/>
+    <w:unhideWhenUsed/>
+    <w:rsid w:val="004018BB"/>
+    <w:rPr>
+      <w:color w:val="0563C1" w:themeColor="hyperlink"/>
+      <w:u w:val="single"/>
+    </w:rPr>
+  </w:style>
+  <w:style w:type="character" w:styleId="UnresolvedMention">
+    <w:name w:val="Unresolved Mention"/>
+    <w:basedOn w:val="DefaultParagraphFont"/>
+    <w:uiPriority w:val="99"/>
+    <w:semiHidden/>
+    <w:unhideWhenUsed/>
+    <w:rsid w:val="004018BB"/>
+    <w:rPr>
+      <w:color w:val="605E5C"/>
+      <w:shd w:val="clear" w:color="auto" w:fill="E1DFDD"/>
+    </w:rPr>
+  </w:style>
 </w:styles>
 </file>
 

</xml_diff>